<commit_message>
Spring 2015 1st commit
</commit_message>
<xml_diff>
--- a/Documents/Final Deliverable.docx
+++ b/Documents/Final Deliverable.docx
@@ -1158,7 +1158,21 @@
                               <w:jc w:val="both"/>
                             </w:pPr>
                             <w:r>
-                              <w:t xml:space="preserve">Our approach relies on developing a complete network graph on virtual private network peer to peer connections. With the purpose of reducing the likelihood of a malicious VM locating the mission-critical VM and achieving co-residency with it. </w:t>
+                              <w:t>Our approach relies on developing a complete network graph on</w:t>
+                            </w:r>
+                            <w:r>
+                              <w:t xml:space="preserve"> a</w:t>
+                            </w:r>
+                            <w:r>
+                              <w:t xml:space="preserve"> virtual private network </w:t>
+                            </w:r>
+                            <w:r>
+                              <w:t xml:space="preserve">of </w:t>
+                            </w:r>
+                            <w:bookmarkStart w:id="2" w:name="_GoBack"/>
+                            <w:bookmarkEnd w:id="2"/>
+                            <w:r>
+                              <w:t xml:space="preserve">peer to peer connections. With the purpose of reducing the likelihood of a malicious VM locating the mission-critical VM and achieving co-residency with it. </w:t>
                             </w:r>
                           </w:p>
                           <w:p>
@@ -1194,7 +1208,11 @@
           </mc:Choice>
           <mc:Fallback>
             <w:pict>
-              <v:shape w14:anchorId="0030D98C" id="Text Box 2" o:spid="_x0000_s1030" type="#_x0000_t202" style="position:absolute;left:0;text-align:left;margin-left:27.2pt;margin-top:31.2pt;width:412.8pt;height:477.6pt;z-index:251662336;visibility:visible;mso-wrap-style:square;mso-width-percent:0;mso-height-percent:0;mso-wrap-distance-left:9pt;mso-wrap-distance-top:3.6pt;mso-wrap-distance-right:9pt;mso-wrap-distance-bottom:3.6pt;mso-position-horizontal:absolute;mso-position-horizontal-relative:margin;mso-position-vertical:absolute;mso-position-vertical-relative:text;mso-width-percent:0;mso-height-percent:0;mso-width-relative:margin;mso-height-relative:margin;v-text-anchor:top" o:gfxdata="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" strokecolor="white [3212]">
+              <v:shapetype w14:anchorId="0030D98C" id="_x0000_t202" coordsize="21600,21600" o:spt="202" path="m,l,21600r21600,l21600,xe">
+                <v:stroke joinstyle="miter"/>
+                <v:path gradientshapeok="t" o:connecttype="rect"/>
+              </v:shapetype>
+              <v:shape id="Text Box 2" o:spid="_x0000_s1030" type="#_x0000_t202" style="position:absolute;left:0;text-align:left;margin-left:27.2pt;margin-top:31.2pt;width:412.8pt;height:477.6pt;z-index:251662336;visibility:visible;mso-wrap-style:square;mso-width-percent:0;mso-height-percent:0;mso-wrap-distance-left:9pt;mso-wrap-distance-top:3.6pt;mso-wrap-distance-right:9pt;mso-wrap-distance-bottom:3.6pt;mso-position-horizontal:absolute;mso-position-horizontal-relative:margin;mso-position-vertical:absolute;mso-position-vertical-relative:text;mso-width-percent:0;mso-height-percent:0;mso-width-relative:margin;mso-height-relative:margin;v-text-anchor:top" o:gfxdata="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" strokecolor="white [3212]">
                 <v:textbox>
                   <w:txbxContent>
                     <w:p>
@@ -1218,7 +1236,21 @@
                         <w:jc w:val="both"/>
                       </w:pPr>
                       <w:r>
-                        <w:t xml:space="preserve">Our approach relies on developing a complete network graph on virtual private network peer to peer connections. With the purpose of reducing the likelihood of a malicious VM locating the mission-critical VM and achieving co-residency with it. </w:t>
+                        <w:t>Our approach relies on developing a complete network graph on</w:t>
+                      </w:r>
+                      <w:r>
+                        <w:t xml:space="preserve"> a</w:t>
+                      </w:r>
+                      <w:r>
+                        <w:t xml:space="preserve"> virtual private network </w:t>
+                      </w:r>
+                      <w:r>
+                        <w:t xml:space="preserve">of </w:t>
+                      </w:r>
+                      <w:bookmarkStart w:id="3" w:name="_GoBack"/>
+                      <w:bookmarkEnd w:id="3"/>
+                      <w:r>
+                        <w:t xml:space="preserve">peer to peer connections. With the purpose of reducing the likelihood of a malicious VM locating the mission-critical VM and achieving co-residency with it. </w:t>
                       </w:r>
                     </w:p>
                     <w:p>
@@ -6064,7 +6096,7 @@
           <w:rStyle w:val="Heading1Char"/>
         </w:rPr>
       </w:pPr>
-      <w:bookmarkStart w:id="2" w:name="_Toc406068182"/>
+      <w:bookmarkStart w:id="4" w:name="_Toc406068182"/>
       <w:r>
         <w:rPr>
           <w:rStyle w:val="Heading1Char"/>
@@ -6072,7 +6104,7 @@
         <w:lastRenderedPageBreak/>
         <w:t>Introduction</w:t>
       </w:r>
-      <w:bookmarkEnd w:id="2"/>
+      <w:bookmarkEnd w:id="4"/>
     </w:p>
     <w:p/>
     <w:p>
@@ -6153,12 +6185,12 @@
           <w:numId w:val="3"/>
         </w:numPr>
       </w:pPr>
-      <w:bookmarkStart w:id="3" w:name="_Toc406068183"/>
+      <w:bookmarkStart w:id="5" w:name="_Toc406068183"/>
       <w:r>
         <w:lastRenderedPageBreak/>
         <w:t>Problem Definition</w:t>
       </w:r>
-      <w:bookmarkEnd w:id="3"/>
+      <w:bookmarkEnd w:id="5"/>
     </w:p>
     <w:p/>
     <w:p>
@@ -6193,13 +6225,13 @@
         </w:numPr>
         <w:jc w:val="both"/>
       </w:pPr>
-      <w:bookmarkStart w:id="4" w:name="_Toc397940244"/>
-      <w:bookmarkStart w:id="5" w:name="_Toc406068184"/>
+      <w:bookmarkStart w:id="6" w:name="_Toc397940244"/>
+      <w:bookmarkStart w:id="7" w:name="_Toc406068184"/>
       <w:r>
         <w:t>Scope of System</w:t>
       </w:r>
-      <w:bookmarkEnd w:id="4"/>
-      <w:bookmarkEnd w:id="5"/>
+      <w:bookmarkEnd w:id="6"/>
+      <w:bookmarkEnd w:id="7"/>
     </w:p>
     <w:p/>
     <w:p>
@@ -6245,7 +6277,7 @@
         </w:numPr>
         <w:jc w:val="both"/>
       </w:pPr>
-      <w:bookmarkStart w:id="6" w:name="_Toc406068185"/>
+      <w:bookmarkStart w:id="8" w:name="_Toc406068185"/>
       <w:r>
         <w:lastRenderedPageBreak/>
         <w:t>Development</w:t>
@@ -6253,7 +6285,7 @@
       <w:r>
         <w:t xml:space="preserve"> Methodology</w:t>
       </w:r>
-      <w:bookmarkEnd w:id="6"/>
+      <w:bookmarkEnd w:id="8"/>
     </w:p>
     <w:p>
       <w:pPr>
@@ -6336,12 +6368,12 @@
           <w:numId w:val="3"/>
         </w:numPr>
       </w:pPr>
-      <w:bookmarkStart w:id="7" w:name="_Toc406068186"/>
+      <w:bookmarkStart w:id="9" w:name="_Toc406068186"/>
       <w:r>
         <w:lastRenderedPageBreak/>
         <w:t>Definitions, Acronyms, and Abbreviations</w:t>
       </w:r>
-      <w:bookmarkEnd w:id="7"/>
+      <w:bookmarkEnd w:id="9"/>
     </w:p>
     <w:p>
       <w:pPr>
@@ -6488,12 +6520,12 @@
           <w:numId w:val="3"/>
         </w:numPr>
       </w:pPr>
-      <w:bookmarkStart w:id="8" w:name="_Toc406068187"/>
+      <w:bookmarkStart w:id="10" w:name="_Toc406068187"/>
       <w:r>
         <w:lastRenderedPageBreak/>
         <w:t>Overview of Document</w:t>
       </w:r>
-      <w:bookmarkEnd w:id="8"/>
+      <w:bookmarkEnd w:id="10"/>
     </w:p>
     <w:p/>
     <w:p>
@@ -6774,11 +6806,11 @@
           <w:numId w:val="3"/>
         </w:numPr>
       </w:pPr>
-      <w:bookmarkStart w:id="9" w:name="_Toc406068188"/>
+      <w:bookmarkStart w:id="11" w:name="_Toc406068188"/>
       <w:r>
         <w:t>Feasibility Study</w:t>
       </w:r>
-      <w:bookmarkEnd w:id="9"/>
+      <w:bookmarkEnd w:id="11"/>
     </w:p>
     <w:p/>
     <w:p>
@@ -6807,11 +6839,11 @@
         <w:pStyle w:val="Heading2"/>
         <w:ind w:left="720"/>
       </w:pPr>
-      <w:bookmarkStart w:id="10" w:name="_Toc406068189"/>
+      <w:bookmarkStart w:id="12" w:name="_Toc406068189"/>
       <w:r>
         <w:t>2.1. Description of Current System</w:t>
       </w:r>
-      <w:bookmarkEnd w:id="10"/>
+      <w:bookmarkEnd w:id="12"/>
     </w:p>
     <w:p>
       <w:pPr>
@@ -6858,12 +6890,12 @@
           <w:numId w:val="12"/>
         </w:numPr>
       </w:pPr>
-      <w:bookmarkStart w:id="11" w:name="_Toc406068190"/>
+      <w:bookmarkStart w:id="13" w:name="_Toc406068190"/>
       <w:r>
         <w:lastRenderedPageBreak/>
         <w:t>Alternative Solutions</w:t>
       </w:r>
-      <w:bookmarkEnd w:id="11"/>
+      <w:bookmarkEnd w:id="13"/>
     </w:p>
     <w:p/>
     <w:p>
@@ -6941,11 +6973,11 @@
         </w:numPr>
         <w:ind w:left="1440"/>
       </w:pPr>
-      <w:bookmarkStart w:id="12" w:name="_Toc406068191"/>
+      <w:bookmarkStart w:id="14" w:name="_Toc406068191"/>
       <w:r>
         <w:t>Description of Alternatives</w:t>
       </w:r>
-      <w:bookmarkEnd w:id="12"/>
+      <w:bookmarkEnd w:id="14"/>
     </w:p>
     <w:p>
       <w:pPr>
@@ -7062,12 +7094,12 @@
         </w:numPr>
         <w:ind w:left="1440"/>
       </w:pPr>
-      <w:bookmarkStart w:id="13" w:name="_Toc406068192"/>
+      <w:bookmarkStart w:id="15" w:name="_Toc406068192"/>
       <w:r>
         <w:lastRenderedPageBreak/>
         <w:t>Selection Criteria</w:t>
       </w:r>
-      <w:bookmarkEnd w:id="13"/>
+      <w:bookmarkEnd w:id="15"/>
     </w:p>
     <w:p>
       <w:pPr>
@@ -7199,12 +7231,12 @@
         </w:numPr>
         <w:ind w:left="1440"/>
       </w:pPr>
-      <w:bookmarkStart w:id="14" w:name="_Toc406068193"/>
+      <w:bookmarkStart w:id="16" w:name="_Toc406068193"/>
       <w:r>
         <w:lastRenderedPageBreak/>
         <w:t>Analysis of Alternatives</w:t>
       </w:r>
-      <w:bookmarkEnd w:id="14"/>
+      <w:bookmarkEnd w:id="16"/>
     </w:p>
     <w:p>
       <w:pPr>
@@ -7364,11 +7396,11 @@
           <w:numId w:val="11"/>
         </w:numPr>
       </w:pPr>
-      <w:bookmarkStart w:id="15" w:name="_Toc406068194"/>
+      <w:bookmarkStart w:id="17" w:name="_Toc406068194"/>
       <w:r>
         <w:t>Recommendations</w:t>
       </w:r>
-      <w:bookmarkEnd w:id="15"/>
+      <w:bookmarkEnd w:id="17"/>
     </w:p>
     <w:p/>
     <w:p>
@@ -7441,11 +7473,11 @@
           <w:numId w:val="11"/>
         </w:numPr>
       </w:pPr>
-      <w:bookmarkStart w:id="16" w:name="_Toc406068195"/>
+      <w:bookmarkStart w:id="18" w:name="_Toc406068195"/>
       <w:r>
         <w:t>Project Plan</w:t>
       </w:r>
-      <w:bookmarkEnd w:id="16"/>
+      <w:bookmarkEnd w:id="18"/>
     </w:p>
     <w:p/>
     <w:p>
@@ -7469,11 +7501,11 @@
         <w:pStyle w:val="Heading2"/>
         <w:ind w:left="720"/>
       </w:pPr>
-      <w:bookmarkStart w:id="17" w:name="_Toc406068196"/>
+      <w:bookmarkStart w:id="19" w:name="_Toc406068196"/>
       <w:r>
         <w:t>3.1. Project Organization</w:t>
       </w:r>
-      <w:bookmarkEnd w:id="17"/>
+      <w:bookmarkEnd w:id="19"/>
     </w:p>
     <w:p>
       <w:pPr>
@@ -7498,11 +7530,11 @@
         <w:pStyle w:val="Heading2"/>
         <w:ind w:left="720"/>
       </w:pPr>
-      <w:bookmarkStart w:id="18" w:name="_Toc406068197"/>
+      <w:bookmarkStart w:id="20" w:name="_Toc406068197"/>
       <w:r>
         <w:t>3.1.1. Project Personnel Organization</w:t>
       </w:r>
-      <w:bookmarkEnd w:id="18"/>
+      <w:bookmarkEnd w:id="20"/>
     </w:p>
     <w:p>
       <w:pPr>
@@ -7673,25 +7705,51 @@
       <w:r>
         <w:t xml:space="preserve">Figure </w:t>
       </w:r>
-      <w:fldSimple w:instr=" STYLEREF 1 \s ">
-        <w:r>
-          <w:rPr>
-            <w:noProof/>
-          </w:rPr>
-          <w:t>3</w:t>
-        </w:r>
-      </w:fldSimple>
+      <w:r>
+        <w:fldChar w:fldCharType="begin"/>
+      </w:r>
+      <w:r>
+        <w:instrText xml:space="preserve"> STYLEREF 1 \s </w:instrText>
+      </w:r>
+      <w:r>
+        <w:fldChar w:fldCharType="separate"/>
+      </w:r>
+      <w:r>
+        <w:rPr>
+          <w:noProof/>
+        </w:rPr>
+        <w:t>3</w:t>
+      </w:r>
+      <w:r>
+        <w:rPr>
+          <w:noProof/>
+        </w:rPr>
+        <w:fldChar w:fldCharType="end"/>
+      </w:r>
       <w:r>
         <w:t>.</w:t>
       </w:r>
-      <w:fldSimple w:instr=" SEQ Figure \* ARABIC \s 1 ">
-        <w:r>
-          <w:rPr>
-            <w:noProof/>
-          </w:rPr>
-          <w:t>1</w:t>
-        </w:r>
-      </w:fldSimple>
+      <w:r>
+        <w:fldChar w:fldCharType="begin"/>
+      </w:r>
+      <w:r>
+        <w:instrText xml:space="preserve"> SEQ Figure \* ARABIC \s 1 </w:instrText>
+      </w:r>
+      <w:r>
+        <w:fldChar w:fldCharType="separate"/>
+      </w:r>
+      <w:r>
+        <w:rPr>
+          <w:noProof/>
+        </w:rPr>
+        <w:t>1</w:t>
+      </w:r>
+      <w:r>
+        <w:rPr>
+          <w:noProof/>
+        </w:rPr>
+        <w:fldChar w:fldCharType="end"/>
+      </w:r>
       <w:r>
         <w:t>.1</w:t>
       </w:r>
@@ -7859,28 +7917,54 @@
       <w:r>
         <w:t xml:space="preserve">Figure </w:t>
       </w:r>
-      <w:fldSimple w:instr=" STYLEREF 1 \s ">
-        <w:r>
-          <w:rPr>
-            <w:noProof/>
-          </w:rPr>
-          <w:t>3</w:t>
-        </w:r>
-      </w:fldSimple>
+      <w:r>
+        <w:fldChar w:fldCharType="begin"/>
+      </w:r>
+      <w:r>
+        <w:instrText xml:space="preserve"> STYLEREF 1 \s </w:instrText>
+      </w:r>
+      <w:r>
+        <w:fldChar w:fldCharType="separate"/>
+      </w:r>
+      <w:r>
+        <w:rPr>
+          <w:noProof/>
+        </w:rPr>
+        <w:t>3</w:t>
+      </w:r>
+      <w:r>
+        <w:rPr>
+          <w:noProof/>
+        </w:rPr>
+        <w:fldChar w:fldCharType="end"/>
+      </w:r>
       <w:r>
         <w:t>.</w:t>
       </w:r>
       <w:r>
         <w:t>1.</w:t>
       </w:r>
-      <w:fldSimple w:instr=" SEQ Figure \* ARABIC \s 1 ">
-        <w:r>
-          <w:rPr>
-            <w:noProof/>
-          </w:rPr>
-          <w:t>2</w:t>
-        </w:r>
-      </w:fldSimple>
+      <w:r>
+        <w:fldChar w:fldCharType="begin"/>
+      </w:r>
+      <w:r>
+        <w:instrText xml:space="preserve"> SEQ Figure \* ARABIC \s 1 </w:instrText>
+      </w:r>
+      <w:r>
+        <w:fldChar w:fldCharType="separate"/>
+      </w:r>
+      <w:r>
+        <w:rPr>
+          <w:noProof/>
+        </w:rPr>
+        <w:t>2</w:t>
+      </w:r>
+      <w:r>
+        <w:rPr>
+          <w:noProof/>
+        </w:rPr>
+        <w:fldChar w:fldCharType="end"/>
+      </w:r>
       <w:r>
         <w:t xml:space="preserve"> - Team Member Roles</w:t>
       </w:r>
@@ -7898,11 +7982,12 @@
         <w:pStyle w:val="Heading2"/>
         <w:ind w:left="720"/>
       </w:pPr>
-      <w:bookmarkStart w:id="19" w:name="_Toc406068198"/>
-      <w:r>
+      <w:bookmarkStart w:id="21" w:name="_Toc406068198"/>
+      <w:r>
+        <w:lastRenderedPageBreak/>
         <w:t>3.1.2. Hardware and Software Resources</w:t>
       </w:r>
-      <w:bookmarkEnd w:id="19"/>
+      <w:bookmarkEnd w:id="21"/>
     </w:p>
     <w:p/>
     <w:p>
@@ -8143,11 +8228,12 @@
       <w:pPr>
         <w:pStyle w:val="Heading2"/>
       </w:pPr>
-      <w:bookmarkStart w:id="20" w:name="_Toc406068199"/>
-      <w:r>
+      <w:bookmarkStart w:id="22" w:name="_Toc406068199"/>
+      <w:r>
+        <w:lastRenderedPageBreak/>
         <w:t>3.2. Identification of Tasks, Milestones, and Deliverables</w:t>
       </w:r>
-      <w:bookmarkEnd w:id="20"/>
+      <w:bookmarkEnd w:id="22"/>
     </w:p>
     <w:p/>
     <w:p>
@@ -8446,14 +8532,15 @@
       <w:pPr>
         <w:pStyle w:val="Heading3"/>
       </w:pPr>
-      <w:bookmarkStart w:id="21" w:name="_Toc406068200"/>
-      <w:r>
+      <w:bookmarkStart w:id="23" w:name="_Toc406068200"/>
+      <w:r>
+        <w:lastRenderedPageBreak/>
         <w:t xml:space="preserve">3.2.1 </w:t>
       </w:r>
       <w:r>
         <w:t>Project Milestones</w:t>
       </w:r>
-      <w:bookmarkEnd w:id="21"/>
+      <w:bookmarkEnd w:id="23"/>
     </w:p>
     <w:p/>
     <w:p>
@@ -8532,14 +8619,14 @@
       <w:pPr>
         <w:pStyle w:val="Heading3"/>
       </w:pPr>
-      <w:bookmarkStart w:id="22" w:name="_Toc406068201"/>
+      <w:bookmarkStart w:id="24" w:name="_Toc406068201"/>
       <w:r>
         <w:t xml:space="preserve">3.2.2. </w:t>
       </w:r>
       <w:r>
         <w:t>Deliverable Timeline:</w:t>
       </w:r>
-      <w:bookmarkEnd w:id="22"/>
+      <w:bookmarkEnd w:id="24"/>
     </w:p>
     <w:p/>
     <w:p>
@@ -8773,6 +8860,7 @@
         <w:spacing w:line="240" w:lineRule="auto"/>
       </w:pPr>
       <w:r>
+        <w:lastRenderedPageBreak/>
         <w:tab/>
         <w:t>Implementation and U</w:t>
       </w:r>
@@ -8860,13 +8948,14 @@
         <w:pStyle w:val="Heading2"/>
         <w:jc w:val="both"/>
       </w:pPr>
-      <w:bookmarkStart w:id="23" w:name="_Toc397940250"/>
-      <w:bookmarkStart w:id="24" w:name="_Toc406068202"/>
-      <w:r>
+      <w:bookmarkStart w:id="25" w:name="_Toc397940250"/>
+      <w:bookmarkStart w:id="26" w:name="_Toc406068202"/>
+      <w:r>
+        <w:lastRenderedPageBreak/>
         <w:t>3.3 Cost Estimate</w:t>
       </w:r>
-      <w:bookmarkEnd w:id="23"/>
-      <w:bookmarkEnd w:id="24"/>
+      <w:bookmarkEnd w:id="25"/>
+      <w:bookmarkEnd w:id="26"/>
     </w:p>
     <w:p/>
     <w:tbl>
@@ -9298,25 +9387,51 @@
       <w:r>
         <w:t xml:space="preserve">Figure </w:t>
       </w:r>
-      <w:fldSimple w:instr=" STYLEREF 1 \s ">
-        <w:r>
-          <w:rPr>
-            <w:noProof/>
-          </w:rPr>
-          <w:t>3</w:t>
-        </w:r>
-      </w:fldSimple>
+      <w:r>
+        <w:fldChar w:fldCharType="begin"/>
+      </w:r>
+      <w:r>
+        <w:instrText xml:space="preserve"> STYLEREF 1 \s </w:instrText>
+      </w:r>
+      <w:r>
+        <w:fldChar w:fldCharType="separate"/>
+      </w:r>
+      <w:r>
+        <w:rPr>
+          <w:noProof/>
+        </w:rPr>
+        <w:t>3</w:t>
+      </w:r>
+      <w:r>
+        <w:rPr>
+          <w:noProof/>
+        </w:rPr>
+        <w:fldChar w:fldCharType="end"/>
+      </w:r>
       <w:r>
         <w:t>.</w:t>
       </w:r>
-      <w:fldSimple w:instr=" SEQ Figure \* ARABIC \s 1 ">
-        <w:r>
-          <w:rPr>
-            <w:noProof/>
-          </w:rPr>
-          <w:t>3</w:t>
-        </w:r>
-      </w:fldSimple>
+      <w:r>
+        <w:fldChar w:fldCharType="begin"/>
+      </w:r>
+      <w:r>
+        <w:instrText xml:space="preserve"> SEQ Figure \* ARABIC \s 1 </w:instrText>
+      </w:r>
+      <w:r>
+        <w:fldChar w:fldCharType="separate"/>
+      </w:r>
+      <w:r>
+        <w:rPr>
+          <w:noProof/>
+        </w:rPr>
+        <w:t>3</w:t>
+      </w:r>
+      <w:r>
+        <w:rPr>
+          <w:noProof/>
+        </w:rPr>
+        <w:fldChar w:fldCharType="end"/>
+      </w:r>
       <w:r>
         <w:t xml:space="preserve"> - Cost Estimate Breakdown</w:t>
       </w:r>
@@ -9338,11 +9453,12 @@
         </w:tabs>
         <w:jc w:val="both"/>
       </w:pPr>
-      <w:bookmarkStart w:id="25" w:name="_Toc406068203"/>
-      <w:r>
+      <w:bookmarkStart w:id="27" w:name="_Toc406068203"/>
+      <w:r>
+        <w:lastRenderedPageBreak/>
         <w:t>System Requirements</w:t>
       </w:r>
-      <w:bookmarkEnd w:id="25"/>
+      <w:bookmarkEnd w:id="27"/>
     </w:p>
     <w:p>
       <w:pPr>
@@ -9360,11 +9476,11 @@
         <w:pStyle w:val="Heading2"/>
         <w:jc w:val="both"/>
       </w:pPr>
-      <w:bookmarkStart w:id="26" w:name="_Toc406068204"/>
+      <w:bookmarkStart w:id="28" w:name="_Toc406068204"/>
       <w:r>
         <w:t>4.1. Functional Requirements and Non-functional Requirements</w:t>
       </w:r>
-      <w:bookmarkEnd w:id="26"/>
+      <w:bookmarkEnd w:id="28"/>
     </w:p>
     <w:p/>
     <w:p>
@@ -9388,11 +9504,11 @@
       <w:r>
         <w:tab/>
       </w:r>
-      <w:bookmarkStart w:id="27" w:name="_Toc406068205"/>
+      <w:bookmarkStart w:id="29" w:name="_Toc406068205"/>
       <w:r>
         <w:t>4.1.2 MC2 Controller</w:t>
       </w:r>
-      <w:bookmarkEnd w:id="27"/>
+      <w:bookmarkEnd w:id="29"/>
     </w:p>
     <w:p/>
     <w:p>
@@ -9610,6 +9726,7 @@
         <w:jc w:val="both"/>
       </w:pPr>
       <w:r>
+        <w:lastRenderedPageBreak/>
         <w:t>A short description of each option executable in the system help.</w:t>
       </w:r>
     </w:p>
@@ -9951,7 +10068,7 @@
           <w:szCs w:val="26"/>
         </w:rPr>
       </w:pPr>
-      <w:bookmarkStart w:id="28" w:name="_Toc260013850"/>
+      <w:bookmarkStart w:id="30" w:name="_Toc260013850"/>
       <w:r>
         <w:br w:type="page"/>
       </w:r>
@@ -9961,12 +10078,13 @@
         <w:pStyle w:val="Heading2"/>
         <w:jc w:val="both"/>
       </w:pPr>
-      <w:bookmarkStart w:id="29" w:name="_Toc406068206"/>
-      <w:r>
+      <w:bookmarkStart w:id="31" w:name="_Toc406068206"/>
+      <w:r>
+        <w:lastRenderedPageBreak/>
         <w:t>4.2. Analysis of System Requirements</w:t>
       </w:r>
-      <w:bookmarkEnd w:id="28"/>
-      <w:bookmarkEnd w:id="29"/>
+      <w:bookmarkEnd w:id="30"/>
+      <w:bookmarkEnd w:id="31"/>
     </w:p>
     <w:p/>
     <w:p>
@@ -9992,11 +10110,11 @@
       <w:r>
         <w:tab/>
       </w:r>
-      <w:bookmarkStart w:id="30" w:name="_Toc406068207"/>
+      <w:bookmarkStart w:id="32" w:name="_Toc406068207"/>
       <w:r>
         <w:t>4.2.1. Scenarios</w:t>
       </w:r>
-      <w:bookmarkEnd w:id="30"/>
+      <w:bookmarkEnd w:id="32"/>
     </w:p>
     <w:p/>
     <w:p>
@@ -10022,11 +10140,11 @@
         <w:ind w:firstLine="720"/>
         <w:jc w:val="both"/>
       </w:pPr>
-      <w:bookmarkStart w:id="31" w:name="_Toc406068208"/>
+      <w:bookmarkStart w:id="33" w:name="_Toc406068208"/>
       <w:r>
         <w:t>VPN over P2P</w:t>
       </w:r>
-      <w:bookmarkEnd w:id="31"/>
+      <w:bookmarkEnd w:id="33"/>
     </w:p>
     <w:p/>
     <w:p>
@@ -10092,11 +10210,11 @@
         <w:ind w:firstLine="720"/>
         <w:jc w:val="both"/>
       </w:pPr>
-      <w:bookmarkStart w:id="32" w:name="_Toc406068209"/>
+      <w:bookmarkStart w:id="34" w:name="_Toc406068209"/>
       <w:r>
         <w:t>4.2.2. Use Case Model</w:t>
       </w:r>
-      <w:bookmarkEnd w:id="32"/>
+      <w:bookmarkEnd w:id="34"/>
     </w:p>
     <w:p/>
     <w:p>
@@ -10132,7 +10250,11 @@
         <w:jc w:val="both"/>
       </w:pPr>
       <w:r>
-        <w:t>In order to maintain the communication among the migrated VM and its collaborating peers outside the cloud, the administrator will be able to set up an XMPP server, configure the VMs to use the server. In addition, the administrator will also be able to remove nodes from the virtual network.</w:t>
+        <w:t xml:space="preserve">In order to maintain the communication among the migrated VM and its collaborating peers outside the cloud, the administrator will be able to set up an XMPP server, configure the VMs to </w:t>
+      </w:r>
+      <w:r>
+        <w:lastRenderedPageBreak/>
+        <w:t>use the server. In addition, the administrator will also be able to remove nodes from the virtual network.</w:t>
       </w:r>
     </w:p>
     <w:p>
@@ -10148,11 +10270,11 @@
         <w:ind w:firstLine="720"/>
         <w:jc w:val="both"/>
       </w:pPr>
-      <w:bookmarkStart w:id="33" w:name="_Toc406068210"/>
+      <w:bookmarkStart w:id="35" w:name="_Toc406068210"/>
       <w:r>
         <w:t>4.2.3. Static Model</w:t>
       </w:r>
-      <w:bookmarkEnd w:id="33"/>
+      <w:bookmarkEnd w:id="35"/>
     </w:p>
     <w:p/>
     <w:p>
@@ -10178,11 +10300,11 @@
         <w:ind w:firstLine="720"/>
         <w:jc w:val="both"/>
       </w:pPr>
-      <w:bookmarkStart w:id="34" w:name="_Toc406068211"/>
+      <w:bookmarkStart w:id="36" w:name="_Toc406068211"/>
       <w:r>
         <w:t>4.2.4. Dynamic Model</w:t>
       </w:r>
-      <w:bookmarkEnd w:id="34"/>
+      <w:bookmarkEnd w:id="36"/>
     </w:p>
     <w:p/>
     <w:p>
@@ -10221,16 +10343,17 @@
       <w:r>
         <w:br w:type="page"/>
       </w:r>
-      <w:bookmarkStart w:id="35" w:name="_Toc406008943"/>
-      <w:bookmarkStart w:id="36" w:name="_Toc406068212"/>
+      <w:bookmarkStart w:id="37" w:name="_Toc406008943"/>
+      <w:bookmarkStart w:id="38" w:name="_Toc406068212"/>
       <w:r>
         <w:rPr>
           <w:rStyle w:val="Heading1Char"/>
         </w:rPr>
+        <w:lastRenderedPageBreak/>
         <w:t>System Design</w:t>
       </w:r>
-      <w:bookmarkEnd w:id="35"/>
-      <w:bookmarkEnd w:id="36"/>
+      <w:bookmarkEnd w:id="37"/>
+      <w:bookmarkEnd w:id="38"/>
     </w:p>
     <w:p>
       <w:pPr>
@@ -10239,7 +10362,7 @@
       <w:r>
         <w:t>In this chapter we give an overview of the system by presenting a package diagram of its major subsystems, identifying the architectural patterns used in the system and justifying their selection in section 2.1. In section 2.2, we describe the major subsystems in detail and identify the requirements associated with each subsystem. We present the hardware and software mapping for the system, including a deployment diagram, in section 2.3. In section 2.4, we describe the persiste</w:t>
       </w:r>
-      <w:bookmarkStart w:id="37" w:name="_Toc406008944"/>
+      <w:bookmarkStart w:id="39" w:name="_Toc406008944"/>
       <w:r>
         <w:t xml:space="preserve">nt data managed by the system. </w:t>
       </w:r>
@@ -10252,12 +10375,12 @@
           <w:numId w:val="29"/>
         </w:numPr>
       </w:pPr>
-      <w:bookmarkStart w:id="38" w:name="_Toc406068213"/>
+      <w:bookmarkStart w:id="40" w:name="_Toc406068213"/>
       <w:r>
         <w:t>Overview</w:t>
       </w:r>
-      <w:bookmarkEnd w:id="37"/>
-      <w:bookmarkEnd w:id="38"/>
+      <w:bookmarkEnd w:id="39"/>
+      <w:bookmarkEnd w:id="40"/>
       <w:r>
         <w:t xml:space="preserve"> </w:t>
       </w:r>
@@ -10312,13 +10435,14 @@
         </w:numPr>
         <w:jc w:val="both"/>
       </w:pPr>
-      <w:bookmarkStart w:id="39" w:name="_Toc406008945"/>
-      <w:bookmarkStart w:id="40" w:name="_Toc406068214"/>
-      <w:r>
+      <w:bookmarkStart w:id="41" w:name="_Toc406008945"/>
+      <w:bookmarkStart w:id="42" w:name="_Toc406068214"/>
+      <w:r>
+        <w:lastRenderedPageBreak/>
         <w:t>Subsystem Decomposition</w:t>
       </w:r>
-      <w:bookmarkEnd w:id="39"/>
-      <w:bookmarkEnd w:id="40"/>
+      <w:bookmarkEnd w:id="41"/>
+      <w:bookmarkEnd w:id="42"/>
       <w:r>
         <w:t xml:space="preserve"> </w:t>
       </w:r>
@@ -10458,13 +10582,14 @@
         </w:numPr>
         <w:jc w:val="both"/>
       </w:pPr>
-      <w:bookmarkStart w:id="41" w:name="_Toc406008946"/>
-      <w:bookmarkStart w:id="42" w:name="_Toc406068215"/>
-      <w:r>
+      <w:bookmarkStart w:id="43" w:name="_Toc406008946"/>
+      <w:bookmarkStart w:id="44" w:name="_Toc406068215"/>
+      <w:r>
+        <w:lastRenderedPageBreak/>
         <w:t>Hardware and Software Mapping</w:t>
       </w:r>
-      <w:bookmarkEnd w:id="41"/>
-      <w:bookmarkEnd w:id="42"/>
+      <w:bookmarkEnd w:id="43"/>
+      <w:bookmarkEnd w:id="44"/>
       <w:r>
         <w:t xml:space="preserve"> </w:t>
       </w:r>
@@ -10504,6 +10629,7 @@
         <w:rPr>
           <w:noProof/>
         </w:rPr>
+        <w:lastRenderedPageBreak/>
         <w:drawing>
           <wp:inline distT="0" distB="0" distL="0" distR="0" wp14:anchorId="04026261" wp14:editId="6A84D55D">
             <wp:extent cx="5943600" cy="5838825"/>
@@ -10573,13 +10699,14 @@
         <w:ind w:left="720"/>
         <w:jc w:val="both"/>
       </w:pPr>
-      <w:bookmarkStart w:id="43" w:name="_Toc406008947"/>
-      <w:bookmarkStart w:id="44" w:name="_Toc406068216"/>
-      <w:r>
+      <w:bookmarkStart w:id="45" w:name="_Toc406008947"/>
+      <w:bookmarkStart w:id="46" w:name="_Toc406068216"/>
+      <w:r>
+        <w:lastRenderedPageBreak/>
         <w:t>5.4. Persistent Data Management</w:t>
       </w:r>
-      <w:bookmarkEnd w:id="43"/>
-      <w:bookmarkEnd w:id="44"/>
+      <w:bookmarkEnd w:id="45"/>
+      <w:bookmarkEnd w:id="46"/>
     </w:p>
     <w:p>
       <w:pPr>
@@ -11077,16 +11204,17 @@
         <w:ind w:left="720"/>
         <w:jc w:val="both"/>
       </w:pPr>
-      <w:bookmarkStart w:id="45" w:name="_Toc406008948"/>
-      <w:bookmarkStart w:id="46" w:name="_Toc406068217"/>
-      <w:r>
+      <w:bookmarkStart w:id="47" w:name="_Toc406008948"/>
+      <w:bookmarkStart w:id="48" w:name="_Toc406068217"/>
+      <w:r>
+        <w:lastRenderedPageBreak/>
         <w:t xml:space="preserve">5.5. </w:t>
       </w:r>
       <w:r>
         <w:t>Security and Privacy</w:t>
       </w:r>
-      <w:bookmarkEnd w:id="45"/>
-      <w:bookmarkEnd w:id="46"/>
+      <w:bookmarkEnd w:id="47"/>
+      <w:bookmarkEnd w:id="48"/>
       <w:r>
         <w:t xml:space="preserve"> </w:t>
       </w:r>
@@ -11140,13 +11268,13 @@
         </w:numPr>
         <w:jc w:val="both"/>
       </w:pPr>
-      <w:bookmarkStart w:id="47" w:name="_Toc406008949"/>
-      <w:bookmarkStart w:id="48" w:name="_Toc406068218"/>
+      <w:bookmarkStart w:id="49" w:name="_Toc406008949"/>
+      <w:bookmarkStart w:id="50" w:name="_Toc406068218"/>
       <w:r>
         <w:t>Detailed Design</w:t>
       </w:r>
-      <w:bookmarkEnd w:id="47"/>
-      <w:bookmarkEnd w:id="48"/>
+      <w:bookmarkEnd w:id="49"/>
+      <w:bookmarkEnd w:id="50"/>
     </w:p>
     <w:p/>
     <w:p>
@@ -11164,13 +11292,13 @@
         <w:ind w:left="1170"/>
         <w:jc w:val="both"/>
       </w:pPr>
-      <w:bookmarkStart w:id="49" w:name="_Toc406008950"/>
-      <w:bookmarkStart w:id="50" w:name="_Toc406068219"/>
+      <w:bookmarkStart w:id="51" w:name="_Toc406008950"/>
+      <w:bookmarkStart w:id="52" w:name="_Toc406068219"/>
       <w:r>
         <w:t>Overview</w:t>
       </w:r>
-      <w:bookmarkEnd w:id="49"/>
-      <w:bookmarkEnd w:id="50"/>
+      <w:bookmarkEnd w:id="51"/>
+      <w:bookmarkEnd w:id="52"/>
       <w:r>
         <w:t xml:space="preserve"> </w:t>
       </w:r>
@@ -11195,13 +11323,13 @@
         <w:ind w:left="1170"/>
         <w:jc w:val="both"/>
       </w:pPr>
-      <w:bookmarkStart w:id="51" w:name="_Toc406008951"/>
-      <w:bookmarkStart w:id="52" w:name="_Toc406068220"/>
+      <w:bookmarkStart w:id="53" w:name="_Toc406008951"/>
+      <w:bookmarkStart w:id="54" w:name="_Toc406068220"/>
       <w:r>
         <w:t>Static model</w:t>
       </w:r>
-      <w:bookmarkEnd w:id="51"/>
-      <w:bookmarkEnd w:id="52"/>
+      <w:bookmarkEnd w:id="53"/>
+      <w:bookmarkEnd w:id="54"/>
       <w:r>
         <w:t xml:space="preserve"> </w:t>
       </w:r>
@@ -11278,6 +11406,7 @@
     </w:p>
     <w:p>
       <w:r>
+        <w:lastRenderedPageBreak/>
         <w:br w:type="page"/>
       </w:r>
     </w:p>
@@ -11291,13 +11420,14 @@
         <w:ind w:left="1170"/>
         <w:jc w:val="both"/>
       </w:pPr>
-      <w:bookmarkStart w:id="53" w:name="_Toc406008953"/>
-      <w:bookmarkStart w:id="54" w:name="_Toc406068221"/>
-      <w:r>
+      <w:bookmarkStart w:id="55" w:name="_Toc406008953"/>
+      <w:bookmarkStart w:id="56" w:name="_Toc406068221"/>
+      <w:r>
+        <w:lastRenderedPageBreak/>
         <w:t>Code Specification</w:t>
       </w:r>
-      <w:bookmarkEnd w:id="53"/>
-      <w:bookmarkEnd w:id="54"/>
+      <w:bookmarkEnd w:id="55"/>
+      <w:bookmarkEnd w:id="56"/>
     </w:p>
     <w:p>
       <w:pPr>
@@ -11471,13 +11601,14 @@
           <w:numId w:val="29"/>
         </w:numPr>
       </w:pPr>
-      <w:bookmarkStart w:id="55" w:name="_Toc260029110"/>
-      <w:bookmarkStart w:id="56" w:name="_Toc406068222"/>
-      <w:r>
+      <w:bookmarkStart w:id="57" w:name="_Toc260029110"/>
+      <w:bookmarkStart w:id="58" w:name="_Toc406068222"/>
+      <w:r>
+        <w:lastRenderedPageBreak/>
         <w:t>System Validation</w:t>
       </w:r>
-      <w:bookmarkEnd w:id="55"/>
-      <w:bookmarkEnd w:id="56"/>
+      <w:bookmarkEnd w:id="57"/>
+      <w:bookmarkEnd w:id="58"/>
     </w:p>
     <w:p>
       <w:pPr>
@@ -11595,11 +11726,12 @@
         </w:numPr>
         <w:jc w:val="both"/>
       </w:pPr>
-      <w:bookmarkStart w:id="57" w:name="_Toc406068223"/>
-      <w:r>
+      <w:bookmarkStart w:id="59" w:name="_Toc406068223"/>
+      <w:r>
+        <w:lastRenderedPageBreak/>
         <w:t>Glossary</w:t>
       </w:r>
-      <w:bookmarkEnd w:id="57"/>
+      <w:bookmarkEnd w:id="59"/>
     </w:p>
     <w:p/>
     <w:p>
@@ -11734,6 +11866,7 @@
         <w:jc w:val="both"/>
       </w:pPr>
       <w:r>
+        <w:lastRenderedPageBreak/>
         <w:t>Virtual cluster: a group of VMs configured for a common purpose with associated storage resource, operating system, software environment, communication protocol, and network configuration [12].</w:t>
       </w:r>
     </w:p>
@@ -11795,11 +11928,11 @@
           <w:tab w:val="left" w:pos="6304"/>
         </w:tabs>
       </w:pPr>
-      <w:bookmarkStart w:id="58" w:name="_Toc406068224"/>
+      <w:bookmarkStart w:id="60" w:name="_Toc406068224"/>
       <w:r>
         <w:t>Appendix</w:t>
       </w:r>
-      <w:bookmarkEnd w:id="58"/>
+      <w:bookmarkEnd w:id="60"/>
       <w:r>
         <w:tab/>
       </w:r>
@@ -11812,11 +11945,11 @@
           <w:numId w:val="14"/>
         </w:numPr>
       </w:pPr>
-      <w:bookmarkStart w:id="59" w:name="_Toc406068225"/>
+      <w:bookmarkStart w:id="61" w:name="_Toc406068225"/>
       <w:r>
         <w:t>Appendix A - Project schedule</w:t>
       </w:r>
-      <w:bookmarkEnd w:id="59"/>
+      <w:bookmarkEnd w:id="61"/>
     </w:p>
     <w:p>
       <w:r>
@@ -11879,14 +12012,27 @@
       <w:r>
         <w:t>.</w:t>
       </w:r>
-      <w:fldSimple w:instr=" SEQ Figure \* ARABIC \s 1 ">
-        <w:r>
-          <w:rPr>
-            <w:noProof/>
-          </w:rPr>
-          <w:t>1</w:t>
-        </w:r>
-      </w:fldSimple>
+      <w:r>
+        <w:fldChar w:fldCharType="begin"/>
+      </w:r>
+      <w:r>
+        <w:instrText xml:space="preserve"> SEQ Figure \* ARABIC \s 1 </w:instrText>
+      </w:r>
+      <w:r>
+        <w:fldChar w:fldCharType="separate"/>
+      </w:r>
+      <w:r>
+        <w:rPr>
+          <w:noProof/>
+        </w:rPr>
+        <w:t>1</w:t>
+      </w:r>
+      <w:r>
+        <w:rPr>
+          <w:noProof/>
+        </w:rPr>
+        <w:fldChar w:fldCharType="end"/>
+      </w:r>
       <w:r>
         <w:t xml:space="preserve"> - Project Gantt </w:t>
       </w:r>
@@ -11916,11 +12062,12 @@
           <w:numId w:val="14"/>
         </w:numPr>
       </w:pPr>
-      <w:bookmarkStart w:id="60" w:name="_Toc406068226"/>
-      <w:r>
+      <w:bookmarkStart w:id="62" w:name="_Toc406068226"/>
+      <w:r>
+        <w:lastRenderedPageBreak/>
         <w:t>Appendix B – All use cases with nonfunctional requirements.</w:t>
       </w:r>
-      <w:bookmarkEnd w:id="60"/>
+      <w:bookmarkEnd w:id="62"/>
     </w:p>
     <w:p/>
     <w:p>
@@ -11931,9 +12078,9 @@
           <w:rFonts w:asciiTheme="minorHAnsi" w:hAnsiTheme="minorHAnsi" w:cs="Times New Roman"/>
         </w:rPr>
       </w:pPr>
-      <w:bookmarkStart w:id="61" w:name="_Toc260013866"/>
-      <w:bookmarkStart w:id="62" w:name="_Toc406008962"/>
-      <w:bookmarkStart w:id="63" w:name="_Toc406068227"/>
+      <w:bookmarkStart w:id="63" w:name="_Toc260013866"/>
+      <w:bookmarkStart w:id="64" w:name="_Toc406008962"/>
+      <w:bookmarkStart w:id="65" w:name="_Toc406068227"/>
       <w:r>
         <w:rPr>
           <w:rFonts w:asciiTheme="minorHAnsi" w:hAnsiTheme="minorHAnsi" w:cs="Times New Roman"/>
@@ -11941,9 +12088,9 @@
         </w:rPr>
         <w:t>Use Case – Configure XMPP Server.</w:t>
       </w:r>
-      <w:bookmarkEnd w:id="61"/>
-      <w:bookmarkEnd w:id="62"/>
       <w:bookmarkEnd w:id="63"/>
+      <w:bookmarkEnd w:id="64"/>
+      <w:bookmarkEnd w:id="65"/>
     </w:p>
     <w:p>
       <w:pPr>
@@ -12502,6 +12649,7 @@
         <w:rPr>
           <w:rFonts w:cs="Times New Roman"/>
         </w:rPr>
+        <w:lastRenderedPageBreak/>
         <w:t>Criticality:  High. This service is critical for the execution and implementation of the system. Without this service the VPN network is not feasible.</w:t>
       </w:r>
     </w:p>
@@ -12801,17 +12949,18 @@
           <w:rFonts w:asciiTheme="minorHAnsi" w:hAnsiTheme="minorHAnsi" w:cs="Times New Roman"/>
         </w:rPr>
       </w:pPr>
-      <w:bookmarkStart w:id="64" w:name="_Toc406008963"/>
-      <w:bookmarkStart w:id="65" w:name="_Toc406068228"/>
+      <w:bookmarkStart w:id="66" w:name="_Toc406008963"/>
+      <w:bookmarkStart w:id="67" w:name="_Toc406068228"/>
       <w:r>
         <w:rPr>
           <w:rFonts w:asciiTheme="minorHAnsi" w:hAnsiTheme="minorHAnsi" w:cs="Times New Roman"/>
           <w:b/>
         </w:rPr>
+        <w:lastRenderedPageBreak/>
         <w:t>Use Case – Configure VPN Node.</w:t>
       </w:r>
-      <w:bookmarkEnd w:id="64"/>
-      <w:bookmarkEnd w:id="65"/>
+      <w:bookmarkEnd w:id="66"/>
+      <w:bookmarkEnd w:id="67"/>
     </w:p>
     <w:p>
       <w:pPr>
@@ -13500,6 +13649,7 @@
         <w:rPr>
           <w:rFonts w:cs="Times New Roman"/>
         </w:rPr>
+        <w:lastRenderedPageBreak/>
         <w:t>Leave VPN</w:t>
       </w:r>
     </w:p>
@@ -13844,17 +13994,18 @@
           <w:rFonts w:asciiTheme="minorHAnsi" w:hAnsiTheme="minorHAnsi" w:cs="Times New Roman"/>
         </w:rPr>
       </w:pPr>
-      <w:bookmarkStart w:id="66" w:name="_Toc406008964"/>
-      <w:bookmarkStart w:id="67" w:name="_Toc406068229"/>
+      <w:bookmarkStart w:id="68" w:name="_Toc406008964"/>
+      <w:bookmarkStart w:id="69" w:name="_Toc406068229"/>
       <w:r>
         <w:rPr>
           <w:rFonts w:asciiTheme="minorHAnsi" w:hAnsiTheme="minorHAnsi" w:cs="Times New Roman"/>
           <w:b/>
         </w:rPr>
+        <w:lastRenderedPageBreak/>
         <w:t>Use Case – Join VPN.</w:t>
       </w:r>
-      <w:bookmarkEnd w:id="66"/>
-      <w:bookmarkEnd w:id="67"/>
+      <w:bookmarkEnd w:id="68"/>
+      <w:bookmarkEnd w:id="69"/>
     </w:p>
     <w:p>
       <w:pPr>
@@ -14483,6 +14634,7 @@
         <w:rPr>
           <w:rFonts w:cs="Times New Roman"/>
         </w:rPr>
+        <w:lastRenderedPageBreak/>
         <w:t xml:space="preserve">Risk: Low.  The required packages are open-source and easily downloaded and installed. Documentation and configuration examples are readily available. </w:t>
       </w:r>
     </w:p>
@@ -14769,17 +14921,18 @@
           <w:b/>
         </w:rPr>
       </w:pPr>
-      <w:bookmarkStart w:id="68" w:name="_Toc406008965"/>
-      <w:bookmarkStart w:id="69" w:name="_Toc406068230"/>
+      <w:bookmarkStart w:id="70" w:name="_Toc406008965"/>
+      <w:bookmarkStart w:id="71" w:name="_Toc406068230"/>
       <w:r>
         <w:rPr>
           <w:rFonts w:asciiTheme="minorHAnsi" w:hAnsiTheme="minorHAnsi" w:cs="Times New Roman"/>
           <w:b/>
         </w:rPr>
+        <w:lastRenderedPageBreak/>
         <w:t>Use Case – Leave VPN.</w:t>
       </w:r>
-      <w:bookmarkEnd w:id="68"/>
-      <w:bookmarkEnd w:id="69"/>
+      <w:bookmarkEnd w:id="70"/>
+      <w:bookmarkEnd w:id="71"/>
     </w:p>
     <w:p>
       <w:pPr>
@@ -15382,6 +15535,7 @@
         <w:rPr>
           <w:rFonts w:cs="Times New Roman"/>
         </w:rPr>
+        <w:lastRenderedPageBreak/>
         <w:t>Usability</w:t>
       </w:r>
     </w:p>
@@ -15748,17 +15902,18 @@
           <w:rFonts w:asciiTheme="minorHAnsi" w:hAnsiTheme="minorHAnsi" w:cs="Times New Roman"/>
         </w:rPr>
       </w:pPr>
-      <w:bookmarkStart w:id="70" w:name="_Toc406008966"/>
-      <w:bookmarkStart w:id="71" w:name="_Toc406068231"/>
+      <w:bookmarkStart w:id="72" w:name="_Toc406008966"/>
+      <w:bookmarkStart w:id="73" w:name="_Toc406068231"/>
       <w:r>
         <w:rPr>
           <w:rFonts w:asciiTheme="minorHAnsi" w:hAnsiTheme="minorHAnsi" w:cs="Times New Roman"/>
           <w:b/>
         </w:rPr>
+        <w:lastRenderedPageBreak/>
         <w:t>Use Case – Start XMPP Server.</w:t>
       </w:r>
-      <w:bookmarkEnd w:id="70"/>
-      <w:bookmarkEnd w:id="71"/>
+      <w:bookmarkEnd w:id="72"/>
+      <w:bookmarkEnd w:id="73"/>
     </w:p>
     <w:p>
       <w:pPr>
@@ -16306,6 +16461,7 @@
         <w:rPr>
           <w:rFonts w:cs="Times New Roman"/>
         </w:rPr>
+        <w:lastRenderedPageBreak/>
         <w:t>Usability</w:t>
       </w:r>
     </w:p>
@@ -16545,17 +16701,18 @@
           <w:rFonts w:asciiTheme="minorHAnsi" w:hAnsiTheme="minorHAnsi" w:cs="Times New Roman"/>
         </w:rPr>
       </w:pPr>
-      <w:bookmarkStart w:id="72" w:name="_Toc406008967"/>
-      <w:bookmarkStart w:id="73" w:name="_Toc406068232"/>
+      <w:bookmarkStart w:id="74" w:name="_Toc406008967"/>
+      <w:bookmarkStart w:id="75" w:name="_Toc406068232"/>
       <w:r>
         <w:rPr>
           <w:rFonts w:asciiTheme="minorHAnsi" w:hAnsiTheme="minorHAnsi" w:cs="Times New Roman"/>
           <w:b/>
         </w:rPr>
+        <w:lastRenderedPageBreak/>
         <w:t>Use Case – Stop XMPP Server.</w:t>
       </w:r>
-      <w:bookmarkEnd w:id="72"/>
-      <w:bookmarkEnd w:id="73"/>
+      <w:bookmarkEnd w:id="74"/>
+      <w:bookmarkEnd w:id="75"/>
     </w:p>
     <w:p>
       <w:pPr>
@@ -17129,6 +17286,7 @@
         <w:rPr>
           <w:rFonts w:cs="Times New Roman"/>
         </w:rPr>
+        <w:lastRenderedPageBreak/>
         <w:t xml:space="preserve">Risk: Low.  The required packages are open-source and easily downloaded and installed. Documentation and configuration examples are readily available. </w:t>
       </w:r>
     </w:p>
@@ -17404,17 +17562,18 @@
           <w:rFonts w:asciiTheme="minorHAnsi" w:hAnsiTheme="minorHAnsi" w:cs="Times New Roman"/>
         </w:rPr>
       </w:pPr>
-      <w:bookmarkStart w:id="74" w:name="_Toc406008968"/>
-      <w:bookmarkStart w:id="75" w:name="_Toc406068233"/>
+      <w:bookmarkStart w:id="76" w:name="_Toc406008968"/>
+      <w:bookmarkStart w:id="77" w:name="_Toc406068233"/>
       <w:r>
         <w:rPr>
           <w:rFonts w:asciiTheme="minorHAnsi" w:hAnsiTheme="minorHAnsi" w:cs="Times New Roman"/>
           <w:b/>
         </w:rPr>
+        <w:lastRenderedPageBreak/>
         <w:t>Use Case – Restart XMPP Server.</w:t>
       </w:r>
-      <w:bookmarkEnd w:id="74"/>
-      <w:bookmarkEnd w:id="75"/>
+      <w:bookmarkEnd w:id="76"/>
+      <w:bookmarkEnd w:id="77"/>
     </w:p>
     <w:p>
       <w:pPr>
@@ -18009,6 +18168,7 @@
         <w:rPr>
           <w:rFonts w:cs="Times New Roman"/>
         </w:rPr>
+        <w:lastRenderedPageBreak/>
         <w:t xml:space="preserve">Risk: Low.  The required packages are open-source and easily downloaded and installed. Documentation and configuration examples are readily available. </w:t>
       </w:r>
     </w:p>
@@ -18300,11 +18460,11 @@
           <w:numId w:val="14"/>
         </w:numPr>
       </w:pPr>
-      <w:bookmarkStart w:id="76" w:name="_Toc406068234"/>
+      <w:bookmarkStart w:id="78" w:name="_Toc406068234"/>
       <w:r>
         <w:t>Appendix C – User Interface designs.</w:t>
       </w:r>
-      <w:bookmarkEnd w:id="76"/>
+      <w:bookmarkEnd w:id="78"/>
     </w:p>
     <w:p>
       <w:pPr>
@@ -18392,11 +18552,11 @@
           <w:numId w:val="14"/>
         </w:numPr>
       </w:pPr>
-      <w:bookmarkStart w:id="77" w:name="_Toc406068235"/>
+      <w:bookmarkStart w:id="79" w:name="_Toc406068235"/>
       <w:r>
         <w:t>Appendix D – Analysis models</w:t>
       </w:r>
-      <w:bookmarkEnd w:id="77"/>
+      <w:bookmarkEnd w:id="79"/>
     </w:p>
     <w:p>
       <w:pPr>
@@ -18487,14 +18647,15 @@
           <w:numId w:val="14"/>
         </w:numPr>
       </w:pPr>
-      <w:bookmarkStart w:id="78" w:name="_Toc406068236"/>
-      <w:r>
+      <w:bookmarkStart w:id="80" w:name="_Toc406068236"/>
+      <w:r>
+        <w:lastRenderedPageBreak/>
         <w:t>Appendix E – De</w:t>
       </w:r>
       <w:r>
         <w:t>sign models</w:t>
       </w:r>
-      <w:bookmarkEnd w:id="78"/>
+      <w:bookmarkEnd w:id="80"/>
     </w:p>
     <w:p/>
     <w:p>
@@ -18571,6 +18732,7 @@
         <w:rPr>
           <w:noProof/>
         </w:rPr>
+        <w:lastRenderedPageBreak/>
         <w:drawing>
           <wp:inline distT="0" distB="0" distL="0" distR="0" wp14:anchorId="1CB22A32" wp14:editId="7A0989D1">
             <wp:extent cx="5943600" cy="3868420"/>
@@ -18637,6 +18799,7 @@
         <w:rPr>
           <w:noProof/>
         </w:rPr>
+        <w:lastRenderedPageBreak/>
         <w:drawing>
           <wp:inline distT="0" distB="0" distL="0" distR="0" wp14:anchorId="5AF905F8" wp14:editId="1E66DC6E">
             <wp:extent cx="5943600" cy="4592955"/>
@@ -18703,6 +18866,7 @@
         <w:rPr>
           <w:noProof/>
         </w:rPr>
+        <w:lastRenderedPageBreak/>
         <w:drawing>
           <wp:inline distT="0" distB="0" distL="0" distR="0" wp14:anchorId="6B231990" wp14:editId="3C988C98">
             <wp:extent cx="5943600" cy="4587240"/>
@@ -18759,14 +18923,27 @@
       <w:r>
         <w:t>.</w:t>
       </w:r>
-      <w:fldSimple w:instr=" SEQ Figure \* ARABIC \s 1 ">
-        <w:r>
-          <w:rPr>
-            <w:noProof/>
-          </w:rPr>
-          <w:t>4</w:t>
-        </w:r>
-      </w:fldSimple>
+      <w:r>
+        <w:fldChar w:fldCharType="begin"/>
+      </w:r>
+      <w:r>
+        <w:instrText xml:space="preserve"> SEQ Figure \* ARABIC \s 1 </w:instrText>
+      </w:r>
+      <w:r>
+        <w:fldChar w:fldCharType="separate"/>
+      </w:r>
+      <w:r>
+        <w:rPr>
+          <w:noProof/>
+        </w:rPr>
+        <w:t>4</w:t>
+      </w:r>
+      <w:r>
+        <w:rPr>
+          <w:noProof/>
+        </w:rPr>
+        <w:fldChar w:fldCharType="end"/>
+      </w:r>
       <w:r>
         <w:t xml:space="preserve"> - Sequence Diagram: Join VPN</w:t>
       </w:r>
@@ -18780,6 +18957,7 @@
         <w:rPr>
           <w:noProof/>
         </w:rPr>
+        <w:lastRenderedPageBreak/>
         <w:drawing>
           <wp:inline distT="0" distB="0" distL="0" distR="0" wp14:anchorId="4356709F" wp14:editId="662B4F96">
             <wp:extent cx="5943600" cy="4642485"/>
@@ -18839,14 +19017,27 @@
       <w:r>
         <w:t>.</w:t>
       </w:r>
-      <w:fldSimple w:instr=" SEQ Figure \* ARABIC \s 1 ">
-        <w:r>
-          <w:rPr>
-            <w:noProof/>
-          </w:rPr>
-          <w:t>5</w:t>
-        </w:r>
-      </w:fldSimple>
+      <w:r>
+        <w:fldChar w:fldCharType="begin"/>
+      </w:r>
+      <w:r>
+        <w:instrText xml:space="preserve"> SEQ Figure \* ARABIC \s 1 </w:instrText>
+      </w:r>
+      <w:r>
+        <w:fldChar w:fldCharType="separate"/>
+      </w:r>
+      <w:r>
+        <w:rPr>
+          <w:noProof/>
+        </w:rPr>
+        <w:t>5</w:t>
+      </w:r>
+      <w:r>
+        <w:rPr>
+          <w:noProof/>
+        </w:rPr>
+        <w:fldChar w:fldCharType="end"/>
+      </w:r>
       <w:r>
         <w:t xml:space="preserve"> - Sequence Diagram: Leave VPN</w:t>
       </w:r>
@@ -18860,6 +19051,7 @@
         <w:rPr>
           <w:noProof/>
         </w:rPr>
+        <w:lastRenderedPageBreak/>
         <w:drawing>
           <wp:inline distT="0" distB="0" distL="0" distR="0" wp14:anchorId="269926CE" wp14:editId="5C72633C">
             <wp:extent cx="5943600" cy="4605655"/>
@@ -18913,14 +19105,27 @@
       <w:r>
         <w:t>9.5.</w:t>
       </w:r>
-      <w:fldSimple w:instr=" SEQ Figure \* ARABIC \s 1 ">
-        <w:r>
-          <w:rPr>
-            <w:noProof/>
-          </w:rPr>
-          <w:t>6</w:t>
-        </w:r>
-      </w:fldSimple>
+      <w:r>
+        <w:fldChar w:fldCharType="begin"/>
+      </w:r>
+      <w:r>
+        <w:instrText xml:space="preserve"> SEQ Figure \* ARABIC \s 1 </w:instrText>
+      </w:r>
+      <w:r>
+        <w:fldChar w:fldCharType="separate"/>
+      </w:r>
+      <w:r>
+        <w:rPr>
+          <w:noProof/>
+        </w:rPr>
+        <w:t>6</w:t>
+      </w:r>
+      <w:r>
+        <w:rPr>
+          <w:noProof/>
+        </w:rPr>
+        <w:fldChar w:fldCharType="end"/>
+      </w:r>
       <w:r>
         <w:t xml:space="preserve"> - Sequence Diagram: Restart XMPP Server</w:t>
       </w:r>
@@ -18947,6 +19152,7 @@
         <w:rPr>
           <w:noProof/>
         </w:rPr>
+        <w:lastRenderedPageBreak/>
         <w:drawing>
           <wp:inline distT="0" distB="0" distL="0" distR="0" wp14:anchorId="2B55C9B1" wp14:editId="15275D6D">
             <wp:extent cx="5943600" cy="4599305"/>
@@ -19003,14 +19209,27 @@
       <w:r>
         <w:t>.</w:t>
       </w:r>
-      <w:fldSimple w:instr=" SEQ Figure \* ARABIC \s 1 ">
-        <w:r>
-          <w:rPr>
-            <w:noProof/>
-          </w:rPr>
-          <w:t>7</w:t>
-        </w:r>
-      </w:fldSimple>
+      <w:r>
+        <w:fldChar w:fldCharType="begin"/>
+      </w:r>
+      <w:r>
+        <w:instrText xml:space="preserve"> SEQ Figure \* ARABIC \s 1 </w:instrText>
+      </w:r>
+      <w:r>
+        <w:fldChar w:fldCharType="separate"/>
+      </w:r>
+      <w:r>
+        <w:rPr>
+          <w:noProof/>
+        </w:rPr>
+        <w:t>7</w:t>
+      </w:r>
+      <w:r>
+        <w:rPr>
+          <w:noProof/>
+        </w:rPr>
+        <w:fldChar w:fldCharType="end"/>
+      </w:r>
       <w:r>
         <w:t xml:space="preserve"> - Sequence Diagram: Stop XMPP Server</w:t>
       </w:r>
@@ -19024,7 +19243,7 @@
           <w:numId w:val="14"/>
         </w:numPr>
       </w:pPr>
-      <w:bookmarkStart w:id="79" w:name="_Toc406068237"/>
+      <w:bookmarkStart w:id="81" w:name="_Toc406068237"/>
       <w:r>
         <w:t>Appendix F</w:t>
       </w:r>
@@ -19034,7 +19253,7 @@
       <w:r>
         <w:t>.</w:t>
       </w:r>
-      <w:bookmarkEnd w:id="79"/>
+      <w:bookmarkEnd w:id="81"/>
     </w:p>
     <w:p/>
     <w:p>
@@ -19045,11 +19264,11 @@
           <w:numId w:val="14"/>
         </w:numPr>
       </w:pPr>
-      <w:bookmarkStart w:id="80" w:name="_Toc406068238"/>
+      <w:bookmarkStart w:id="82" w:name="_Toc406068238"/>
       <w:r>
         <w:t>Appendix G – Documented code for test drivers and stubs.</w:t>
       </w:r>
-      <w:bookmarkEnd w:id="80"/>
+      <w:bookmarkEnd w:id="82"/>
     </w:p>
     <w:p>
       <w:pPr>
@@ -19059,11 +19278,11 @@
           <w:numId w:val="14"/>
         </w:numPr>
       </w:pPr>
-      <w:bookmarkStart w:id="81" w:name="_Toc406068239"/>
+      <w:bookmarkStart w:id="83" w:name="_Toc406068239"/>
       <w:r>
         <w:t>Appendix H – Diary of meeting and tasks for the entire semester.</w:t>
       </w:r>
-      <w:bookmarkEnd w:id="81"/>
+      <w:bookmarkEnd w:id="83"/>
     </w:p>
     <w:p>
       <w:pPr>
@@ -19181,6 +19400,7 @@
         <w:contextualSpacing/>
       </w:pPr>
       <w:r>
+        <w:lastRenderedPageBreak/>
         <w:t>Present: Dr. Ming Zhao, Francois D’Ugard</w:t>
       </w:r>
     </w:p>
@@ -19479,11 +19699,12 @@
           <w:numId w:val="14"/>
         </w:numPr>
       </w:pPr>
-      <w:bookmarkStart w:id="82" w:name="_Toc406068240"/>
-      <w:r>
+      <w:bookmarkStart w:id="84" w:name="_Toc406068240"/>
+      <w:r>
+        <w:lastRenderedPageBreak/>
         <w:t>References</w:t>
       </w:r>
-      <w:bookmarkEnd w:id="82"/>
+      <w:bookmarkEnd w:id="84"/>
     </w:p>
     <w:p>
       <w:r>
@@ -24170,7 +24391,7 @@
 </file>
 
 <file path=customXml/itemProps2.xml><?xml version="1.0" encoding="utf-8"?>
-<ds:datastoreItem xmlns:ds="http://schemas.openxmlformats.org/officeDocument/2006/customXml" ds:itemID="{336412AF-30FC-4FCD-9262-5AB811B82707}">
+<ds:datastoreItem xmlns:ds="http://schemas.openxmlformats.org/officeDocument/2006/customXml" ds:itemID="{7AC66BD8-725F-4DC6-A704-6A041674EDE7}">
   <ds:schemaRefs>
     <ds:schemaRef ds:uri="http://schemas.openxmlformats.org/officeDocument/2006/bibliography"/>
   </ds:schemaRefs>

</xml_diff>